<commit_message>
last edititng consult dossier med patienet
</commit_message>
<xml_diff>
--- a/merging/Gestion Intelligente d'un Centre Médical vers abdo pure/Rapport.docx
+++ b/merging/Gestion Intelligente d'un Centre Médical vers abdo pure/Rapport.docx
@@ -296,7 +296,63 @@
                                           <w:lang w:val="fr-FR" w:eastAsia="en-GB"/>
                                           <w14:ligatures w14:val="none"/>
                                         </w:rPr>
-                                        <w:t xml:space="preserve"> Bouazizi Rayen , Gabsi Abderrahmane (2BIS1)</w:t>
+                                        <w:t xml:space="preserve"> </w:t>
+                                      </w:r>
+                                      <w:proofErr w:type="spellStart"/>
+                                      <w:r>
+                                        <w:rPr>
+                                          <w:rFonts w:eastAsiaTheme="minorEastAsia"/>
+                                          <w:color w:val="0F4761" w:themeColor="accent1" w:themeShade="BF"/>
+                                          <w:kern w:val="0"/>
+                                          <w:lang w:val="fr-FR" w:eastAsia="en-GB"/>
+                                          <w14:ligatures w14:val="none"/>
+                                        </w:rPr>
+                                        <w:t>Bouazizi</w:t>
+                                      </w:r>
+                                      <w:proofErr w:type="spellEnd"/>
+                                      <w:r>
+                                        <w:rPr>
+                                          <w:rFonts w:eastAsiaTheme="minorEastAsia"/>
+                                          <w:color w:val="0F4761" w:themeColor="accent1" w:themeShade="BF"/>
+                                          <w:kern w:val="0"/>
+                                          <w:lang w:val="fr-FR" w:eastAsia="en-GB"/>
+                                          <w14:ligatures w14:val="none"/>
+                                        </w:rPr>
+                                        <w:t xml:space="preserve"> </w:t>
+                                      </w:r>
+                                      <w:proofErr w:type="spellStart"/>
+                                      <w:proofErr w:type="gramStart"/>
+                                      <w:r>
+                                        <w:rPr>
+                                          <w:rFonts w:eastAsiaTheme="minorEastAsia"/>
+                                          <w:color w:val="0F4761" w:themeColor="accent1" w:themeShade="BF"/>
+                                          <w:kern w:val="0"/>
+                                          <w:lang w:val="fr-FR" w:eastAsia="en-GB"/>
+                                          <w14:ligatures w14:val="none"/>
+                                        </w:rPr>
+                                        <w:t>Rayen</w:t>
+                                      </w:r>
+                                      <w:proofErr w:type="spellEnd"/>
+                                      <w:r>
+                                        <w:rPr>
+                                          <w:rFonts w:eastAsiaTheme="minorEastAsia"/>
+                                          <w:color w:val="0F4761" w:themeColor="accent1" w:themeShade="BF"/>
+                                          <w:kern w:val="0"/>
+                                          <w:lang w:val="fr-FR" w:eastAsia="en-GB"/>
+                                          <w14:ligatures w14:val="none"/>
+                                        </w:rPr>
+                                        <w:t xml:space="preserve"> ,</w:t>
+                                      </w:r>
+                                      <w:proofErr w:type="gramEnd"/>
+                                      <w:r>
+                                        <w:rPr>
+                                          <w:rFonts w:eastAsiaTheme="minorEastAsia"/>
+                                          <w:color w:val="0F4761" w:themeColor="accent1" w:themeShade="BF"/>
+                                          <w:kern w:val="0"/>
+                                          <w:lang w:val="fr-FR" w:eastAsia="en-GB"/>
+                                          <w14:ligatures w14:val="none"/>
+                                        </w:rPr>
+                                        <w:t xml:space="preserve"> Gabsi Abderrahmane (2BIS1)</w:t>
                                       </w:r>
                                       <w:r>
                                         <w:rPr>
@@ -320,6 +376,7 @@
                                           <w14:ligatures w14:val="none"/>
                                         </w:rPr>
                                       </w:pPr>
+                                      <w:proofErr w:type="gramStart"/>
                                       <w:r>
                                         <w:rPr>
                                           <w:rFonts w:eastAsiaTheme="minorEastAsia"/>
@@ -332,6 +389,7 @@
                                         </w:rPr>
                                         <w:t>Date:</w:t>
                                       </w:r>
+                                      <w:proofErr w:type="gramEnd"/>
                                       <w:r>
                                         <w:rPr>
                                           <w:rFonts w:eastAsiaTheme="minorEastAsia"/>
@@ -399,7 +457,63 @@
                                     <w:lang w:val="fr-FR" w:eastAsia="en-GB"/>
                                     <w14:ligatures w14:val="none"/>
                                   </w:rPr>
-                                  <w:t xml:space="preserve"> Bouazizi Rayen , Gabsi Abderrahmane (2BIS1)</w:t>
+                                  <w:t xml:space="preserve"> </w:t>
+                                </w:r>
+                                <w:proofErr w:type="spellStart"/>
+                                <w:r>
+                                  <w:rPr>
+                                    <w:rFonts w:eastAsiaTheme="minorEastAsia"/>
+                                    <w:color w:val="0F4761" w:themeColor="accent1" w:themeShade="BF"/>
+                                    <w:kern w:val="0"/>
+                                    <w:lang w:val="fr-FR" w:eastAsia="en-GB"/>
+                                    <w14:ligatures w14:val="none"/>
+                                  </w:rPr>
+                                  <w:t>Bouazizi</w:t>
+                                </w:r>
+                                <w:proofErr w:type="spellEnd"/>
+                                <w:r>
+                                  <w:rPr>
+                                    <w:rFonts w:eastAsiaTheme="minorEastAsia"/>
+                                    <w:color w:val="0F4761" w:themeColor="accent1" w:themeShade="BF"/>
+                                    <w:kern w:val="0"/>
+                                    <w:lang w:val="fr-FR" w:eastAsia="en-GB"/>
+                                    <w14:ligatures w14:val="none"/>
+                                  </w:rPr>
+                                  <w:t xml:space="preserve"> </w:t>
+                                </w:r>
+                                <w:proofErr w:type="spellStart"/>
+                                <w:proofErr w:type="gramStart"/>
+                                <w:r>
+                                  <w:rPr>
+                                    <w:rFonts w:eastAsiaTheme="minorEastAsia"/>
+                                    <w:color w:val="0F4761" w:themeColor="accent1" w:themeShade="BF"/>
+                                    <w:kern w:val="0"/>
+                                    <w:lang w:val="fr-FR" w:eastAsia="en-GB"/>
+                                    <w14:ligatures w14:val="none"/>
+                                  </w:rPr>
+                                  <w:t>Rayen</w:t>
+                                </w:r>
+                                <w:proofErr w:type="spellEnd"/>
+                                <w:r>
+                                  <w:rPr>
+                                    <w:rFonts w:eastAsiaTheme="minorEastAsia"/>
+                                    <w:color w:val="0F4761" w:themeColor="accent1" w:themeShade="BF"/>
+                                    <w:kern w:val="0"/>
+                                    <w:lang w:val="fr-FR" w:eastAsia="en-GB"/>
+                                    <w14:ligatures w14:val="none"/>
+                                  </w:rPr>
+                                  <w:t xml:space="preserve"> ,</w:t>
+                                </w:r>
+                                <w:proofErr w:type="gramEnd"/>
+                                <w:r>
+                                  <w:rPr>
+                                    <w:rFonts w:eastAsiaTheme="minorEastAsia"/>
+                                    <w:color w:val="0F4761" w:themeColor="accent1" w:themeShade="BF"/>
+                                    <w:kern w:val="0"/>
+                                    <w:lang w:val="fr-FR" w:eastAsia="en-GB"/>
+                                    <w14:ligatures w14:val="none"/>
+                                  </w:rPr>
+                                  <w:t xml:space="preserve"> Gabsi Abderrahmane (2BIS1)</w:t>
                                 </w:r>
                                 <w:r>
                                   <w:rPr>
@@ -423,6 +537,7 @@
                                     <w14:ligatures w14:val="none"/>
                                   </w:rPr>
                                 </w:pPr>
+                                <w:proofErr w:type="gramStart"/>
                                 <w:r>
                                   <w:rPr>
                                     <w:rFonts w:eastAsiaTheme="minorEastAsia"/>
@@ -435,6 +550,7 @@
                                   </w:rPr>
                                   <w:t>Date:</w:t>
                                 </w:r>
+                                <w:proofErr w:type="gramEnd"/>
                                 <w:r>
                                   <w:rPr>
                                     <w:rFonts w:eastAsiaTheme="minorEastAsia"/>
@@ -503,12 +619,14 @@
               <w:lang w:val="fr-FR"/>
             </w:rPr>
           </w:pPr>
+          <w:proofErr w:type="gramStart"/>
           <w:r>
             <w:rPr>
               <w:lang w:val="fr-FR"/>
             </w:rPr>
             <w:t>Sommaire:</w:t>
           </w:r>
+          <w:proofErr w:type="gramEnd"/>
         </w:p>
         <w:p>
           <w:pPr>
@@ -750,13 +868,13 @@
         <mc:AlternateContent>
           <mc:Choice Requires="wps">
             <w:drawing>
-              <wp:anchor distT="0" distB="0" distL="114300" distR="114300" simplePos="0" relativeHeight="251661312" behindDoc="0" locked="0" layoutInCell="1" allowOverlap="1" wp14:anchorId="294D1FDB" wp14:editId="73613973">
+              <wp:anchor distT="0" distB="0" distL="114300" distR="114300" simplePos="0" relativeHeight="251662336" behindDoc="0" locked="0" layoutInCell="1" allowOverlap="1" wp14:anchorId="3A9750BC" wp14:editId="5A010E0B">
                 <wp:simplePos x="0" y="0"/>
                 <wp:positionH relativeFrom="column">
-                  <wp:posOffset>-221615</wp:posOffset>
+                  <wp:posOffset>0</wp:posOffset>
                 </wp:positionH>
                 <wp:positionV relativeFrom="paragraph">
-                  <wp:posOffset>-450215</wp:posOffset>
+                  <wp:posOffset>0</wp:posOffset>
                 </wp:positionV>
                 <wp:extent cx="6195060" cy="4152900"/>
                 <wp:effectExtent l="0" t="0" r="15240" b="19050"/>
@@ -796,8 +914,24 @@
                               <w:rPr>
                                 <w:lang w:val="fr-FR"/>
                               </w:rPr>
-                              <w:t>1/ Secretaire:</w:t>
+                              <w:t xml:space="preserve">1/ </w:t>
                             </w:r>
+                            <w:proofErr w:type="spellStart"/>
+                            <w:proofErr w:type="gramStart"/>
+                            <w:r>
+                              <w:rPr>
+                                <w:lang w:val="fr-FR"/>
+                              </w:rPr>
+                              <w:t>Secretaire</w:t>
+                            </w:r>
+                            <w:proofErr w:type="spellEnd"/>
+                            <w:r>
+                              <w:rPr>
+                                <w:lang w:val="fr-FR"/>
+                              </w:rPr>
+                              <w:t>:</w:t>
+                            </w:r>
+                            <w:proofErr w:type="gramEnd"/>
                           </w:p>
                           <w:p>
                             <w:pPr>
@@ -809,14 +943,30 @@
                               <w:rPr>
                                 <w:lang w:val="fr-FR"/>
                               </w:rPr>
-                              <w:t>1.1/</w:t>
+                              <w:t>1.1</w:t>
                             </w:r>
+                            <w:proofErr w:type="gramStart"/>
                             <w:r>
                               <w:rPr>
                                 <w:lang w:val="fr-FR"/>
                               </w:rPr>
-                              <w:t xml:space="preserve">  Gestion de paiement:</w:t>
+                              <w:t>/  Gestion</w:t>
                             </w:r>
+                            <w:proofErr w:type="gramEnd"/>
+                            <w:r>
+                              <w:rPr>
+                                <w:lang w:val="fr-FR"/>
+                              </w:rPr>
+                              <w:t xml:space="preserve"> de </w:t>
+                            </w:r>
+                            <w:proofErr w:type="gramStart"/>
+                            <w:r>
+                              <w:rPr>
+                                <w:lang w:val="fr-FR"/>
+                              </w:rPr>
+                              <w:t>paiement:</w:t>
+                            </w:r>
+                            <w:proofErr w:type="gramEnd"/>
                           </w:p>
                           <w:p>
                             <w:pPr>
@@ -851,7 +1001,7 @@
           </mc:Choice>
           <mc:Fallback>
             <w:pict>
-              <v:shape w14:anchorId="294D1FDB" id="Zone de texte 3" o:spid="_x0000_s1027" type="#_x0000_t202" style="position:absolute;margin-left:-17.45pt;margin-top:-35.45pt;width:487.8pt;height:327pt;z-index:251661312;visibility:visible;mso-wrap-style:square;mso-height-percent:0;mso-wrap-distance-left:9pt;mso-wrap-distance-top:0;mso-wrap-distance-right:9pt;mso-wrap-distance-bottom:0;mso-position-horizontal:absolute;mso-position-horizontal-relative:text;mso-position-vertical:absolute;mso-position-vertical-relative:text;mso-height-percent:0;mso-height-relative:margin;v-text-anchor:top" o:gfxdata="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" fillcolor="white [3201]" strokeweight=".5pt">
+              <v:shape w14:anchorId="3A9750BC" id="Zone de texte 3" o:spid="_x0000_s1027" type="#_x0000_t202" style="position:absolute;margin-left:0;margin-top:0;width:487.8pt;height:327pt;z-index:251662336;visibility:visible;mso-wrap-style:square;mso-height-percent:0;mso-wrap-distance-left:9pt;mso-wrap-distance-top:0;mso-wrap-distance-right:9pt;mso-wrap-distance-bottom:0;mso-position-horizontal:absolute;mso-position-horizontal-relative:text;mso-position-vertical:absolute;mso-position-vertical-relative:text;mso-height-percent:0;mso-height-relative:margin;v-text-anchor:top" o:gfxdata="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" fillcolor="white [3201]" strokeweight=".5pt">
                 <v:textbox>
                   <w:txbxContent>
                     <w:p>
@@ -864,8 +1014,24 @@
                         <w:rPr>
                           <w:lang w:val="fr-FR"/>
                         </w:rPr>
-                        <w:t>1/ Secretaire:</w:t>
+                        <w:t xml:space="preserve">1/ </w:t>
                       </w:r>
+                      <w:proofErr w:type="spellStart"/>
+                      <w:proofErr w:type="gramStart"/>
+                      <w:r>
+                        <w:rPr>
+                          <w:lang w:val="fr-FR"/>
+                        </w:rPr>
+                        <w:t>Secretaire</w:t>
+                      </w:r>
+                      <w:proofErr w:type="spellEnd"/>
+                      <w:r>
+                        <w:rPr>
+                          <w:lang w:val="fr-FR"/>
+                        </w:rPr>
+                        <w:t>:</w:t>
+                      </w:r>
+                      <w:proofErr w:type="gramEnd"/>
                     </w:p>
                     <w:p>
                       <w:pPr>
@@ -877,14 +1043,30 @@
                         <w:rPr>
                           <w:lang w:val="fr-FR"/>
                         </w:rPr>
-                        <w:t>1.1/</w:t>
+                        <w:t>1.1</w:t>
                       </w:r>
+                      <w:proofErr w:type="gramStart"/>
                       <w:r>
                         <w:rPr>
                           <w:lang w:val="fr-FR"/>
                         </w:rPr>
-                        <w:t xml:space="preserve">  Gestion de paiement:</w:t>
+                        <w:t>/  Gestion</w:t>
                       </w:r>
+                      <w:proofErr w:type="gramEnd"/>
+                      <w:r>
+                        <w:rPr>
+                          <w:lang w:val="fr-FR"/>
+                        </w:rPr>
+                        <w:t xml:space="preserve"> de </w:t>
+                      </w:r>
+                      <w:proofErr w:type="gramStart"/>
+                      <w:r>
+                        <w:rPr>
+                          <w:lang w:val="fr-FR"/>
+                        </w:rPr>
+                        <w:t>paiement:</w:t>
+                      </w:r>
+                      <w:proofErr w:type="gramEnd"/>
                     </w:p>
                     <w:p>
                       <w:pPr>
@@ -927,13 +1109,904 @@
         <w:lastRenderedPageBreak/>
         <w:br w:type="page"/>
       </w:r>
-    </w:p>
-    <w:p>
-      <w:pPr>
-        <w:rPr>
-          <w:lang w:val="fr-FR"/>
-        </w:rPr>
-      </w:pPr>
+      <w:r>
+        <w:rPr>
+          <w:noProof/>
+          <w:lang w:val="fr-FR"/>
+        </w:rPr>
+        <mc:AlternateContent>
+          <mc:Choice Requires="wps">
+            <w:drawing>
+              <wp:anchor distT="0" distB="0" distL="114300" distR="114300" simplePos="0" relativeHeight="251664384" behindDoc="0" locked="0" layoutInCell="1" allowOverlap="1" wp14:anchorId="47ED82DA" wp14:editId="7DC1BB96">
+                <wp:simplePos x="0" y="0"/>
+                <wp:positionH relativeFrom="column">
+                  <wp:posOffset>0</wp:posOffset>
+                </wp:positionH>
+                <wp:positionV relativeFrom="paragraph">
+                  <wp:posOffset>0</wp:posOffset>
+                </wp:positionV>
+                <wp:extent cx="6195060" cy="4152900"/>
+                <wp:effectExtent l="0" t="0" r="15240" b="19050"/>
+                <wp:wrapNone/>
+                <wp:docPr id="1157959958" name="Zone de texte 3"/>
+                <wp:cNvGraphicFramePr/>
+                <a:graphic xmlns:a="http://schemas.openxmlformats.org/drawingml/2006/main">
+                  <a:graphicData uri="http://schemas.microsoft.com/office/word/2010/wordprocessingShape">
+                    <wps:wsp>
+                      <wps:cNvSpPr txBox="1"/>
+                      <wps:spPr>
+                        <a:xfrm>
+                          <a:off x="0" y="0"/>
+                          <a:ext cx="6195060" cy="4152900"/>
+                        </a:xfrm>
+                        <a:prstGeom prst="rect">
+                          <a:avLst/>
+                        </a:prstGeom>
+                        <a:solidFill>
+                          <a:schemeClr val="lt1"/>
+                        </a:solidFill>
+                        <a:ln w="6350">
+                          <a:solidFill>
+                            <a:prstClr val="black"/>
+                          </a:solidFill>
+                        </a:ln>
+                      </wps:spPr>
+                      <wps:txbx>
+                        <w:txbxContent>
+                          <w:p>
+                            <w:pPr>
+                              <w:rPr>
+                                <w:lang w:val="fr-FR"/>
+                              </w:rPr>
+                            </w:pPr>
+                            <w:r>
+                              <w:rPr>
+                                <w:lang w:val="fr-FR"/>
+                              </w:rPr>
+                              <w:t xml:space="preserve">1/ </w:t>
+                            </w:r>
+                            <w:proofErr w:type="spellStart"/>
+                            <w:proofErr w:type="gramStart"/>
+                            <w:r>
+                              <w:rPr>
+                                <w:lang w:val="fr-FR"/>
+                              </w:rPr>
+                              <w:t>Secretaire</w:t>
+                            </w:r>
+                            <w:proofErr w:type="spellEnd"/>
+                            <w:r>
+                              <w:rPr>
+                                <w:lang w:val="fr-FR"/>
+                              </w:rPr>
+                              <w:t>:</w:t>
+                            </w:r>
+                            <w:proofErr w:type="gramEnd"/>
+                          </w:p>
+                          <w:p>
+                            <w:pPr>
+                              <w:rPr>
+                                <w:lang w:val="fr-FR"/>
+                              </w:rPr>
+                            </w:pPr>
+                            <w:r>
+                              <w:rPr>
+                                <w:lang w:val="fr-FR"/>
+                              </w:rPr>
+                              <w:t>1.1</w:t>
+                            </w:r>
+                            <w:proofErr w:type="gramStart"/>
+                            <w:r>
+                              <w:rPr>
+                                <w:lang w:val="fr-FR"/>
+                              </w:rPr>
+                              <w:t>/  Gestion</w:t>
+                            </w:r>
+                            <w:proofErr w:type="gramEnd"/>
+                            <w:r>
+                              <w:rPr>
+                                <w:lang w:val="fr-FR"/>
+                              </w:rPr>
+                              <w:t xml:space="preserve"> de </w:t>
+                            </w:r>
+                            <w:proofErr w:type="gramStart"/>
+                            <w:r>
+                              <w:rPr>
+                                <w:lang w:val="fr-FR"/>
+                              </w:rPr>
+                              <w:t>paiement:</w:t>
+                            </w:r>
+                            <w:proofErr w:type="gramEnd"/>
+                          </w:p>
+                          <w:p>
+                            <w:pPr>
+                              <w:rPr>
+                                <w:lang w:val="fr-FR"/>
+                              </w:rPr>
+                            </w:pPr>
+                          </w:p>
+                          <w:p>
+                            <w:pPr>
+                              <w:rPr>
+                                <w:lang w:val="fr-FR"/>
+                              </w:rPr>
+                            </w:pPr>
+                          </w:p>
+                        </w:txbxContent>
+                      </wps:txbx>
+                      <wps:bodyPr rot="0" spcFirstLastPara="0" vertOverflow="overflow" horzOverflow="overflow" vert="horz" wrap="square" lIns="91440" tIns="45720" rIns="91440" bIns="45720" numCol="1" spcCol="0" rtlCol="0" fromWordArt="0" anchor="t" anchorCtr="0" forceAA="0" compatLnSpc="1">
+                        <a:prstTxWarp prst="textNoShape">
+                          <a:avLst/>
+                        </a:prstTxWarp>
+                        <a:noAutofit/>
+                      </wps:bodyPr>
+                    </wps:wsp>
+                  </a:graphicData>
+                </a:graphic>
+                <wp14:sizeRelV relativeFrom="margin">
+                  <wp14:pctHeight>0</wp14:pctHeight>
+                </wp14:sizeRelV>
+              </wp:anchor>
+            </w:drawing>
+          </mc:Choice>
+          <mc:Fallback>
+            <w:pict>
+              <v:shape w14:anchorId="47ED82DA" id="_x0000_s1028" type="#_x0000_t202" style="position:absolute;margin-left:0;margin-top:0;width:487.8pt;height:327pt;z-index:251664384;visibility:visible;mso-wrap-style:square;mso-height-percent:0;mso-wrap-distance-left:9pt;mso-wrap-distance-top:0;mso-wrap-distance-right:9pt;mso-wrap-distance-bottom:0;mso-position-horizontal:absolute;mso-position-horizontal-relative:text;mso-position-vertical:absolute;mso-position-vertical-relative:text;mso-height-percent:0;mso-height-relative:margin;v-text-anchor:top" o:gfxdata="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" fillcolor="white [3201]" strokeweight=".5pt">
+                <v:textbox>
+                  <w:txbxContent>
+                    <w:p>
+                      <w:pPr>
+                        <w:rPr>
+                          <w:lang w:val="fr-FR"/>
+                        </w:rPr>
+                      </w:pPr>
+                      <w:r>
+                        <w:rPr>
+                          <w:lang w:val="fr-FR"/>
+                        </w:rPr>
+                        <w:t xml:space="preserve">1/ </w:t>
+                      </w:r>
+                      <w:proofErr w:type="spellStart"/>
+                      <w:proofErr w:type="gramStart"/>
+                      <w:r>
+                        <w:rPr>
+                          <w:lang w:val="fr-FR"/>
+                        </w:rPr>
+                        <w:t>Secretaire</w:t>
+                      </w:r>
+                      <w:proofErr w:type="spellEnd"/>
+                      <w:r>
+                        <w:rPr>
+                          <w:lang w:val="fr-FR"/>
+                        </w:rPr>
+                        <w:t>:</w:t>
+                      </w:r>
+                      <w:proofErr w:type="gramEnd"/>
+                    </w:p>
+                    <w:p>
+                      <w:pPr>
+                        <w:rPr>
+                          <w:lang w:val="fr-FR"/>
+                        </w:rPr>
+                      </w:pPr>
+                      <w:r>
+                        <w:rPr>
+                          <w:lang w:val="fr-FR"/>
+                        </w:rPr>
+                        <w:t>1.1</w:t>
+                      </w:r>
+                      <w:proofErr w:type="gramStart"/>
+                      <w:r>
+                        <w:rPr>
+                          <w:lang w:val="fr-FR"/>
+                        </w:rPr>
+                        <w:t>/  Gestion</w:t>
+                      </w:r>
+                      <w:proofErr w:type="gramEnd"/>
+                      <w:r>
+                        <w:rPr>
+                          <w:lang w:val="fr-FR"/>
+                        </w:rPr>
+                        <w:t xml:space="preserve"> de </w:t>
+                      </w:r>
+                      <w:proofErr w:type="gramStart"/>
+                      <w:r>
+                        <w:rPr>
+                          <w:lang w:val="fr-FR"/>
+                        </w:rPr>
+                        <w:t>paiement:</w:t>
+                      </w:r>
+                      <w:proofErr w:type="gramEnd"/>
+                    </w:p>
+                    <w:p>
+                      <w:pPr>
+                        <w:rPr>
+                          <w:lang w:val="fr-FR"/>
+                        </w:rPr>
+                      </w:pPr>
+                    </w:p>
+                    <w:p>
+                      <w:pPr>
+                        <w:rPr>
+                          <w:lang w:val="fr-FR"/>
+                        </w:rPr>
+                      </w:pPr>
+                    </w:p>
+                  </w:txbxContent>
+                </v:textbox>
+              </v:shape>
+            </w:pict>
+          </mc:Fallback>
+        </mc:AlternateContent>
+      </w:r>
+    </w:p>
+    <w:p>
+      <w:pPr>
+        <w:rPr>
+          <w:lang w:val="fr-FR"/>
+        </w:rPr>
+      </w:pPr>
+      <w:r>
+        <w:rPr>
+          <w:noProof/>
+          <w:lang w:val="fr-FR"/>
+        </w:rPr>
+        <w:lastRenderedPageBreak/>
+        <mc:AlternateContent>
+          <mc:Choice Requires="wps">
+            <w:drawing>
+              <wp:anchor distT="0" distB="0" distL="114300" distR="114300" simplePos="0" relativeHeight="251666432" behindDoc="0" locked="0" layoutInCell="1" allowOverlap="1" wp14:anchorId="63A8EBE2" wp14:editId="626E1BBC">
+                <wp:simplePos x="0" y="0"/>
+                <wp:positionH relativeFrom="column">
+                  <wp:posOffset>0</wp:posOffset>
+                </wp:positionH>
+                <wp:positionV relativeFrom="paragraph">
+                  <wp:posOffset>0</wp:posOffset>
+                </wp:positionV>
+                <wp:extent cx="6195060" cy="4152900"/>
+                <wp:effectExtent l="0" t="0" r="15240" b="19050"/>
+                <wp:wrapNone/>
+                <wp:docPr id="258505126" name="Zone de texte 3"/>
+                <wp:cNvGraphicFramePr/>
+                <a:graphic xmlns:a="http://schemas.openxmlformats.org/drawingml/2006/main">
+                  <a:graphicData uri="http://schemas.microsoft.com/office/word/2010/wordprocessingShape">
+                    <wps:wsp>
+                      <wps:cNvSpPr txBox="1"/>
+                      <wps:spPr>
+                        <a:xfrm>
+                          <a:off x="0" y="0"/>
+                          <a:ext cx="6195060" cy="4152900"/>
+                        </a:xfrm>
+                        <a:prstGeom prst="rect">
+                          <a:avLst/>
+                        </a:prstGeom>
+                        <a:solidFill>
+                          <a:schemeClr val="lt1"/>
+                        </a:solidFill>
+                        <a:ln w="6350">
+                          <a:solidFill>
+                            <a:prstClr val="black"/>
+                          </a:solidFill>
+                        </a:ln>
+                      </wps:spPr>
+                      <wps:txbx>
+                        <w:txbxContent>
+                          <w:p>
+                            <w:pPr>
+                              <w:rPr>
+                                <w:lang w:val="fr-FR"/>
+                              </w:rPr>
+                            </w:pPr>
+                            <w:r>
+                              <w:rPr>
+                                <w:lang w:val="fr-FR"/>
+                              </w:rPr>
+                              <w:t xml:space="preserve">1/ </w:t>
+                            </w:r>
+                            <w:proofErr w:type="spellStart"/>
+                            <w:proofErr w:type="gramStart"/>
+                            <w:r>
+                              <w:rPr>
+                                <w:lang w:val="fr-FR"/>
+                              </w:rPr>
+                              <w:t>Secretaire</w:t>
+                            </w:r>
+                            <w:proofErr w:type="spellEnd"/>
+                            <w:r>
+                              <w:rPr>
+                                <w:lang w:val="fr-FR"/>
+                              </w:rPr>
+                              <w:t>:</w:t>
+                            </w:r>
+                            <w:proofErr w:type="gramEnd"/>
+                          </w:p>
+                          <w:p>
+                            <w:pPr>
+                              <w:rPr>
+                                <w:lang w:val="fr-FR"/>
+                              </w:rPr>
+                            </w:pPr>
+                            <w:r>
+                              <w:rPr>
+                                <w:lang w:val="fr-FR"/>
+                              </w:rPr>
+                              <w:t>1.1</w:t>
+                            </w:r>
+                            <w:proofErr w:type="gramStart"/>
+                            <w:r>
+                              <w:rPr>
+                                <w:lang w:val="fr-FR"/>
+                              </w:rPr>
+                              <w:t>/  Gestion</w:t>
+                            </w:r>
+                            <w:proofErr w:type="gramEnd"/>
+                            <w:r>
+                              <w:rPr>
+                                <w:lang w:val="fr-FR"/>
+                              </w:rPr>
+                              <w:t xml:space="preserve"> de </w:t>
+                            </w:r>
+                            <w:proofErr w:type="gramStart"/>
+                            <w:r>
+                              <w:rPr>
+                                <w:lang w:val="fr-FR"/>
+                              </w:rPr>
+                              <w:t>paiement:</w:t>
+                            </w:r>
+                            <w:proofErr w:type="gramEnd"/>
+                          </w:p>
+                          <w:p>
+                            <w:pPr>
+                              <w:rPr>
+                                <w:lang w:val="fr-FR"/>
+                              </w:rPr>
+                            </w:pPr>
+                          </w:p>
+                          <w:p>
+                            <w:pPr>
+                              <w:rPr>
+                                <w:lang w:val="fr-FR"/>
+                              </w:rPr>
+                            </w:pPr>
+                          </w:p>
+                        </w:txbxContent>
+                      </wps:txbx>
+                      <wps:bodyPr rot="0" spcFirstLastPara="0" vertOverflow="overflow" horzOverflow="overflow" vert="horz" wrap="square" lIns="91440" tIns="45720" rIns="91440" bIns="45720" numCol="1" spcCol="0" rtlCol="0" fromWordArt="0" anchor="t" anchorCtr="0" forceAA="0" compatLnSpc="1">
+                        <a:prstTxWarp prst="textNoShape">
+                          <a:avLst/>
+                        </a:prstTxWarp>
+                        <a:noAutofit/>
+                      </wps:bodyPr>
+                    </wps:wsp>
+                  </a:graphicData>
+                </a:graphic>
+                <wp14:sizeRelV relativeFrom="margin">
+                  <wp14:pctHeight>0</wp14:pctHeight>
+                </wp14:sizeRelV>
+              </wp:anchor>
+            </w:drawing>
+          </mc:Choice>
+          <mc:Fallback>
+            <w:pict>
+              <v:shape w14:anchorId="63A8EBE2" id="_x0000_s1029" type="#_x0000_t202" style="position:absolute;margin-left:0;margin-top:0;width:487.8pt;height:327pt;z-index:251666432;visibility:visible;mso-wrap-style:square;mso-height-percent:0;mso-wrap-distance-left:9pt;mso-wrap-distance-top:0;mso-wrap-distance-right:9pt;mso-wrap-distance-bottom:0;mso-position-horizontal:absolute;mso-position-horizontal-relative:text;mso-position-vertical:absolute;mso-position-vertical-relative:text;mso-height-percent:0;mso-height-relative:margin;v-text-anchor:top" o:gfxdata="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" fillcolor="white [3201]" strokeweight=".5pt">
+                <v:textbox>
+                  <w:txbxContent>
+                    <w:p>
+                      <w:pPr>
+                        <w:rPr>
+                          <w:lang w:val="fr-FR"/>
+                        </w:rPr>
+                      </w:pPr>
+                      <w:r>
+                        <w:rPr>
+                          <w:lang w:val="fr-FR"/>
+                        </w:rPr>
+                        <w:t xml:space="preserve">1/ </w:t>
+                      </w:r>
+                      <w:proofErr w:type="spellStart"/>
+                      <w:proofErr w:type="gramStart"/>
+                      <w:r>
+                        <w:rPr>
+                          <w:lang w:val="fr-FR"/>
+                        </w:rPr>
+                        <w:t>Secretaire</w:t>
+                      </w:r>
+                      <w:proofErr w:type="spellEnd"/>
+                      <w:r>
+                        <w:rPr>
+                          <w:lang w:val="fr-FR"/>
+                        </w:rPr>
+                        <w:t>:</w:t>
+                      </w:r>
+                      <w:proofErr w:type="gramEnd"/>
+                    </w:p>
+                    <w:p>
+                      <w:pPr>
+                        <w:rPr>
+                          <w:lang w:val="fr-FR"/>
+                        </w:rPr>
+                      </w:pPr>
+                      <w:r>
+                        <w:rPr>
+                          <w:lang w:val="fr-FR"/>
+                        </w:rPr>
+                        <w:t>1.1</w:t>
+                      </w:r>
+                      <w:proofErr w:type="gramStart"/>
+                      <w:r>
+                        <w:rPr>
+                          <w:lang w:val="fr-FR"/>
+                        </w:rPr>
+                        <w:t>/  Gestion</w:t>
+                      </w:r>
+                      <w:proofErr w:type="gramEnd"/>
+                      <w:r>
+                        <w:rPr>
+                          <w:lang w:val="fr-FR"/>
+                        </w:rPr>
+                        <w:t xml:space="preserve"> de </w:t>
+                      </w:r>
+                      <w:proofErr w:type="gramStart"/>
+                      <w:r>
+                        <w:rPr>
+                          <w:lang w:val="fr-FR"/>
+                        </w:rPr>
+                        <w:t>paiement:</w:t>
+                      </w:r>
+                      <w:proofErr w:type="gramEnd"/>
+                    </w:p>
+                    <w:p>
+                      <w:pPr>
+                        <w:rPr>
+                          <w:lang w:val="fr-FR"/>
+                        </w:rPr>
+                      </w:pPr>
+                    </w:p>
+                    <w:p>
+                      <w:pPr>
+                        <w:rPr>
+                          <w:lang w:val="fr-FR"/>
+                        </w:rPr>
+                      </w:pPr>
+                    </w:p>
+                  </w:txbxContent>
+                </v:textbox>
+              </v:shape>
+            </w:pict>
+          </mc:Fallback>
+        </mc:AlternateContent>
+      </w:r>
+    </w:p>
+    <w:p>
+      <w:pPr>
+        <w:rPr>
+          <w:lang w:val="fr-FR"/>
+        </w:rPr>
+      </w:pPr>
+    </w:p>
+    <w:p>
+      <w:pPr>
+        <w:rPr>
+          <w:lang w:val="fr-FR"/>
+        </w:rPr>
+      </w:pPr>
+    </w:p>
+    <w:p>
+      <w:pPr>
+        <w:rPr>
+          <w:lang w:val="fr-FR"/>
+        </w:rPr>
+      </w:pPr>
+    </w:p>
+    <w:p>
+      <w:pPr>
+        <w:rPr>
+          <w:lang w:val="fr-FR"/>
+        </w:rPr>
+      </w:pPr>
+    </w:p>
+    <w:p>
+      <w:pPr>
+        <w:rPr>
+          <w:lang w:val="fr-FR"/>
+        </w:rPr>
+      </w:pPr>
+    </w:p>
+    <w:p>
+      <w:pPr>
+        <w:rPr>
+          <w:lang w:val="fr-FR"/>
+        </w:rPr>
+      </w:pPr>
+    </w:p>
+    <w:p>
+      <w:pPr>
+        <w:rPr>
+          <w:lang w:val="fr-FR"/>
+        </w:rPr>
+      </w:pPr>
+    </w:p>
+    <w:p>
+      <w:pPr>
+        <w:rPr>
+          <w:lang w:val="fr-FR"/>
+        </w:rPr>
+      </w:pPr>
+    </w:p>
+    <w:p>
+      <w:pPr>
+        <w:rPr>
+          <w:lang w:val="fr-FR"/>
+        </w:rPr>
+      </w:pPr>
+    </w:p>
+    <w:p>
+      <w:pPr>
+        <w:rPr>
+          <w:lang w:val="fr-FR"/>
+        </w:rPr>
+      </w:pPr>
+    </w:p>
+    <w:p>
+      <w:pPr>
+        <w:rPr>
+          <w:lang w:val="fr-FR"/>
+        </w:rPr>
+      </w:pPr>
+    </w:p>
+    <w:p>
+      <w:pPr>
+        <w:rPr>
+          <w:lang w:val="fr-FR"/>
+        </w:rPr>
+      </w:pPr>
+    </w:p>
+    <w:p>
+      <w:pPr>
+        <w:rPr>
+          <w:lang w:val="fr-FR"/>
+        </w:rPr>
+      </w:pPr>
+    </w:p>
+    <w:p>
+      <w:pPr>
+        <w:rPr>
+          <w:lang w:val="fr-FR"/>
+        </w:rPr>
+      </w:pPr>
+    </w:p>
+    <w:p>
+      <w:pPr>
+        <w:rPr>
+          <w:lang w:val="fr-FR"/>
+        </w:rPr>
+      </w:pPr>
+    </w:p>
+    <w:p>
+      <w:pPr>
+        <w:rPr>
+          <w:lang w:val="fr-FR"/>
+        </w:rPr>
+      </w:pPr>
+    </w:p>
+    <w:p>
+      <w:pPr>
+        <w:rPr>
+          <w:lang w:val="fr-FR"/>
+        </w:rPr>
+      </w:pPr>
+    </w:p>
+    <w:p>
+      <w:pPr>
+        <w:rPr>
+          <w:lang w:val="fr-FR"/>
+        </w:rPr>
+      </w:pPr>
+    </w:p>
+    <w:p>
+      <w:pPr>
+        <w:rPr>
+          <w:lang w:val="fr-FR"/>
+        </w:rPr>
+      </w:pPr>
+    </w:p>
+    <w:p>
+      <w:pPr>
+        <w:rPr>
+          <w:lang w:val="fr-FR"/>
+        </w:rPr>
+      </w:pPr>
+    </w:p>
+    <w:p>
+      <w:pPr>
+        <w:rPr>
+          <w:lang w:val="fr-FR"/>
+        </w:rPr>
+      </w:pPr>
+    </w:p>
+    <w:p>
+      <w:pPr>
+        <w:rPr>
+          <w:lang w:val="fr-FR"/>
+        </w:rPr>
+      </w:pPr>
+    </w:p>
+    <w:p>
+      <w:pPr>
+        <w:rPr>
+          <w:lang w:val="fr-FR"/>
+        </w:rPr>
+      </w:pPr>
+    </w:p>
+    <w:p>
+      <w:pPr>
+        <w:rPr>
+          <w:lang w:val="fr-FR"/>
+        </w:rPr>
+      </w:pPr>
+    </w:p>
+    <w:p>
+      <w:pPr>
+        <w:rPr>
+          <w:lang w:val="fr-FR"/>
+        </w:rPr>
+      </w:pPr>
+    </w:p>
+    <w:p>
+      <w:pPr>
+        <w:rPr>
+          <w:lang w:val="fr-FR"/>
+        </w:rPr>
+      </w:pPr>
+    </w:p>
+    <w:p>
+      <w:pPr>
+        <w:rPr>
+          <w:lang w:val="fr-FR"/>
+        </w:rPr>
+      </w:pPr>
+    </w:p>
+    <w:p>
+      <w:pPr>
+        <w:rPr>
+          <w:lang w:val="fr-FR"/>
+        </w:rPr>
+      </w:pPr>
+    </w:p>
+    <w:p>
+      <w:pPr>
+        <w:rPr>
+          <w:lang w:val="fr-FR"/>
+        </w:rPr>
+      </w:pPr>
+      <w:r>
+        <w:rPr>
+          <w:noProof/>
+          <w:lang w:val="fr-FR"/>
+        </w:rPr>
+        <mc:AlternateContent>
+          <mc:Choice Requires="wps">
+            <w:drawing>
+              <wp:anchor distT="0" distB="0" distL="114300" distR="114300" simplePos="0" relativeHeight="251668480" behindDoc="0" locked="0" layoutInCell="1" allowOverlap="1" wp14:anchorId="11E5DCE5" wp14:editId="3A57F22B">
+                <wp:simplePos x="0" y="0"/>
+                <wp:positionH relativeFrom="column">
+                  <wp:posOffset>0</wp:posOffset>
+                </wp:positionH>
+                <wp:positionV relativeFrom="paragraph">
+                  <wp:posOffset>0</wp:posOffset>
+                </wp:positionV>
+                <wp:extent cx="6195060" cy="4152900"/>
+                <wp:effectExtent l="0" t="0" r="15240" b="19050"/>
+                <wp:wrapNone/>
+                <wp:docPr id="1732427836" name="Zone de texte 3"/>
+                <wp:cNvGraphicFramePr/>
+                <a:graphic xmlns:a="http://schemas.openxmlformats.org/drawingml/2006/main">
+                  <a:graphicData uri="http://schemas.microsoft.com/office/word/2010/wordprocessingShape">
+                    <wps:wsp>
+                      <wps:cNvSpPr txBox="1"/>
+                      <wps:spPr>
+                        <a:xfrm>
+                          <a:off x="0" y="0"/>
+                          <a:ext cx="6195060" cy="4152900"/>
+                        </a:xfrm>
+                        <a:prstGeom prst="rect">
+                          <a:avLst/>
+                        </a:prstGeom>
+                        <a:solidFill>
+                          <a:schemeClr val="lt1"/>
+                        </a:solidFill>
+                        <a:ln w="6350">
+                          <a:solidFill>
+                            <a:prstClr val="black"/>
+                          </a:solidFill>
+                        </a:ln>
+                      </wps:spPr>
+                      <wps:txbx>
+                        <w:txbxContent>
+                          <w:p>
+                            <w:pPr>
+                              <w:rPr>
+                                <w:lang w:val="fr-FR"/>
+                              </w:rPr>
+                            </w:pPr>
+                            <w:r>
+                              <w:rPr>
+                                <w:lang w:val="fr-FR"/>
+                              </w:rPr>
+                              <w:t xml:space="preserve">1/ </w:t>
+                            </w:r>
+                            <w:proofErr w:type="spellStart"/>
+                            <w:proofErr w:type="gramStart"/>
+                            <w:r>
+                              <w:rPr>
+                                <w:lang w:val="fr-FR"/>
+                              </w:rPr>
+                              <w:t>Secretaire</w:t>
+                            </w:r>
+                            <w:proofErr w:type="spellEnd"/>
+                            <w:r>
+                              <w:rPr>
+                                <w:lang w:val="fr-FR"/>
+                              </w:rPr>
+                              <w:t>:</w:t>
+                            </w:r>
+                            <w:proofErr w:type="gramEnd"/>
+                          </w:p>
+                          <w:p>
+                            <w:pPr>
+                              <w:rPr>
+                                <w:lang w:val="fr-FR"/>
+                              </w:rPr>
+                            </w:pPr>
+                            <w:r>
+                              <w:rPr>
+                                <w:lang w:val="fr-FR"/>
+                              </w:rPr>
+                              <w:t>1.1</w:t>
+                            </w:r>
+                            <w:proofErr w:type="gramStart"/>
+                            <w:r>
+                              <w:rPr>
+                                <w:lang w:val="fr-FR"/>
+                              </w:rPr>
+                              <w:t>/  Gestion</w:t>
+                            </w:r>
+                            <w:proofErr w:type="gramEnd"/>
+                            <w:r>
+                              <w:rPr>
+                                <w:lang w:val="fr-FR"/>
+                              </w:rPr>
+                              <w:t xml:space="preserve"> de </w:t>
+                            </w:r>
+                            <w:proofErr w:type="gramStart"/>
+                            <w:r>
+                              <w:rPr>
+                                <w:lang w:val="fr-FR"/>
+                              </w:rPr>
+                              <w:t>paiement:</w:t>
+                            </w:r>
+                            <w:proofErr w:type="gramEnd"/>
+                          </w:p>
+                          <w:p>
+                            <w:pPr>
+                              <w:rPr>
+                                <w:lang w:val="fr-FR"/>
+                              </w:rPr>
+                            </w:pPr>
+                          </w:p>
+                          <w:p>
+                            <w:pPr>
+                              <w:rPr>
+                                <w:lang w:val="fr-FR"/>
+                              </w:rPr>
+                            </w:pPr>
+                          </w:p>
+                        </w:txbxContent>
+                      </wps:txbx>
+                      <wps:bodyPr rot="0" spcFirstLastPara="0" vertOverflow="overflow" horzOverflow="overflow" vert="horz" wrap="square" lIns="91440" tIns="45720" rIns="91440" bIns="45720" numCol="1" spcCol="0" rtlCol="0" fromWordArt="0" anchor="t" anchorCtr="0" forceAA="0" compatLnSpc="1">
+                        <a:prstTxWarp prst="textNoShape">
+                          <a:avLst/>
+                        </a:prstTxWarp>
+                        <a:noAutofit/>
+                      </wps:bodyPr>
+                    </wps:wsp>
+                  </a:graphicData>
+                </a:graphic>
+                <wp14:sizeRelV relativeFrom="margin">
+                  <wp14:pctHeight>0</wp14:pctHeight>
+                </wp14:sizeRelV>
+              </wp:anchor>
+            </w:drawing>
+          </mc:Choice>
+          <mc:Fallback>
+            <w:pict>
+              <v:shape w14:anchorId="11E5DCE5" id="_x0000_s1030" type="#_x0000_t202" style="position:absolute;margin-left:0;margin-top:0;width:487.8pt;height:327pt;z-index:251668480;visibility:visible;mso-wrap-style:square;mso-height-percent:0;mso-wrap-distance-left:9pt;mso-wrap-distance-top:0;mso-wrap-distance-right:9pt;mso-wrap-distance-bottom:0;mso-position-horizontal:absolute;mso-position-horizontal-relative:text;mso-position-vertical:absolute;mso-position-vertical-relative:text;mso-height-percent:0;mso-height-relative:margin;v-text-anchor:top" o:gfxdata="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" fillcolor="white [3201]" strokeweight=".5pt">
+                <v:textbox>
+                  <w:txbxContent>
+                    <w:p>
+                      <w:pPr>
+                        <w:rPr>
+                          <w:lang w:val="fr-FR"/>
+                        </w:rPr>
+                      </w:pPr>
+                      <w:r>
+                        <w:rPr>
+                          <w:lang w:val="fr-FR"/>
+                        </w:rPr>
+                        <w:t xml:space="preserve">1/ </w:t>
+                      </w:r>
+                      <w:proofErr w:type="spellStart"/>
+                      <w:proofErr w:type="gramStart"/>
+                      <w:r>
+                        <w:rPr>
+                          <w:lang w:val="fr-FR"/>
+                        </w:rPr>
+                        <w:t>Secretaire</w:t>
+                      </w:r>
+                      <w:proofErr w:type="spellEnd"/>
+                      <w:r>
+                        <w:rPr>
+                          <w:lang w:val="fr-FR"/>
+                        </w:rPr>
+                        <w:t>:</w:t>
+                      </w:r>
+                      <w:proofErr w:type="gramEnd"/>
+                    </w:p>
+                    <w:p>
+                      <w:pPr>
+                        <w:rPr>
+                          <w:lang w:val="fr-FR"/>
+                        </w:rPr>
+                      </w:pPr>
+                      <w:r>
+                        <w:rPr>
+                          <w:lang w:val="fr-FR"/>
+                        </w:rPr>
+                        <w:t>1.1</w:t>
+                      </w:r>
+                      <w:proofErr w:type="gramStart"/>
+                      <w:r>
+                        <w:rPr>
+                          <w:lang w:val="fr-FR"/>
+                        </w:rPr>
+                        <w:t>/  Gestion</w:t>
+                      </w:r>
+                      <w:proofErr w:type="gramEnd"/>
+                      <w:r>
+                        <w:rPr>
+                          <w:lang w:val="fr-FR"/>
+                        </w:rPr>
+                        <w:t xml:space="preserve"> de </w:t>
+                      </w:r>
+                      <w:proofErr w:type="gramStart"/>
+                      <w:r>
+                        <w:rPr>
+                          <w:lang w:val="fr-FR"/>
+                        </w:rPr>
+                        <w:t>paiement:</w:t>
+                      </w:r>
+                      <w:proofErr w:type="gramEnd"/>
+                    </w:p>
+                    <w:p>
+                      <w:pPr>
+                        <w:rPr>
+                          <w:lang w:val="fr-FR"/>
+                        </w:rPr>
+                      </w:pPr>
+                    </w:p>
+                    <w:p>
+                      <w:pPr>
+                        <w:rPr>
+                          <w:lang w:val="fr-FR"/>
+                        </w:rPr>
+                      </w:pPr>
+                    </w:p>
+                  </w:txbxContent>
+                </v:textbox>
+              </v:shape>
+            </w:pict>
+          </mc:Fallback>
+        </mc:AlternateContent>
+      </w:r>
     </w:p>
     <w:sectPr>
       <w:footerReference w:type="default" r:id="rId9"/>
@@ -2209,6 +3282,8 @@
   </w:compat>
   <w:rsids>
     <w:rsidRoot w:val="00637BC0"/>
+    <w:rsid w:val="00166961"/>
+    <w:rsid w:val="004060D8"/>
     <w:rsid w:val="00637BC0"/>
     <w:rsid w:val="008255EC"/>
     <w:rsid w:val="00A52A84"/>

</xml_diff>